<commit_message>
Update System-wide Function Requirements and Vision Document with points raised by Ryan.
Signed-off-by: Jette McKellar <jette.mckellar@yahoo.com>
</commit_message>
<xml_diff>
--- a/Documents/ITC303-309/TeamPharmacon/documents/System-wide Function Requirements.docx
+++ b/Documents/ITC303-309/TeamPharmacon/documents/System-wide Function Requirements.docx
@@ -3105,13 +3105,31 @@
         <w:rPr>
           <w:rFonts w:ascii="Calibri" w:eastAsia="Calibri" w:hAnsi="Calibri" w:cs="Calibri"/>
         </w:rPr>
-        <w:t xml:space="preserve"> to create a single page web application</w:t>
+        <w:t xml:space="preserve"> </w:t>
+      </w:r>
+      <w:r>
+        <w:rPr>
+          <w:rFonts w:ascii="Calibri" w:eastAsia="Calibri" w:hAnsi="Calibri" w:cs="Calibri"/>
+        </w:rPr>
+        <w:t>to enable ease of development of</w:t>
+      </w:r>
+      <w:r>
+        <w:rPr>
+          <w:rFonts w:ascii="Calibri" w:eastAsia="Calibri" w:hAnsi="Calibri" w:cs="Calibri"/>
+        </w:rPr>
+        <w:t xml:space="preserve"> a single page web application</w:t>
       </w:r>
       <w:r>
         <w:rPr>
           <w:rFonts w:ascii="Calibri" w:eastAsia="Calibri" w:hAnsi="Calibri" w:cs="Calibri"/>
         </w:rPr>
         <w:t>.</w:t>
+      </w:r>
+      <w:r>
+        <w:rPr>
+          <w:rFonts w:ascii="Calibri" w:eastAsia="Calibri" w:hAnsi="Calibri" w:cs="Calibri"/>
+        </w:rPr>
+        <w:t xml:space="preserve"> </w:t>
       </w:r>
     </w:p>
     <w:p>
@@ -3123,6 +3141,23 @@
         </w:numPr>
       </w:pPr>
       <w:r>
+        <w:t>The use of the chosen architectural frameworks will promote ease of development</w:t>
+      </w:r>
+      <w:r>
+        <w:t>.</w:t>
+      </w:r>
+      <w:bookmarkStart w:id="0" w:name="_GoBack"/>
+      <w:bookmarkEnd w:id="0"/>
+    </w:p>
+    <w:p>
+      <w:pPr>
+        <w:pStyle w:val="ListParagraph"/>
+        <w:numPr>
+          <w:ilvl w:val="0"/>
+          <w:numId w:val="8"/>
+        </w:numPr>
+      </w:pPr>
+      <w:r>
         <w:rPr>
           <w:rFonts w:ascii="Calibri" w:eastAsia="Calibri" w:hAnsi="Calibri" w:cs="Calibri"/>
         </w:rPr>
@@ -3274,6 +3309,7 @@
         <w:rPr>
           <w:rFonts w:ascii="Calibri" w:eastAsia="Calibri" w:hAnsi="Calibri" w:cs="Calibri"/>
         </w:rPr>
+        <w:lastRenderedPageBreak/>
         <w:t>Design finger-friendly tap-targets</w:t>
       </w:r>
     </w:p>
@@ -3289,7 +3325,6 @@
         <w:rPr>
           <w:rFonts w:ascii="Calibri" w:eastAsia="Calibri" w:hAnsi="Calibri" w:cs="Calibri"/>
         </w:rPr>
-        <w:lastRenderedPageBreak/>
         <w:t>Consider the thumb zone</w:t>
       </w:r>
     </w:p>
@@ -4101,8 +4136,6 @@
         </w:rPr>
         <w:t>Email application</w:t>
       </w:r>
-      <w:bookmarkStart w:id="0" w:name="_GoBack"/>
-      <w:bookmarkEnd w:id="0"/>
     </w:p>
     <w:p>
       <w:pPr>

</xml_diff>